<commit_message>
annotations and joe documentation finished
</commit_message>
<xml_diff>
--- a/Documentation/Project description.docx
+++ b/Documentation/Project description.docx
@@ -216,157 +216,185 @@
         </w:rPr>
         <w:t>ick the mouse and win the game.</w:t>
       </w:r>
+      <w:r>
+        <w:rPr>
+          <w:rFonts w:ascii="Helvetica" w:hAnsi="Helvetica" w:cs="Helvetica"/>
+        </w:rPr>
+        <w:t xml:space="preserve"> This will sen</w:t>
+      </w:r>
+      <w:r>
+        <w:rPr>
+          <w:rFonts w:ascii="Helvetica" w:hAnsi="Helvetica" w:cs="Helvetica"/>
+        </w:rPr>
+        <w:t xml:space="preserve">d the player to the next game. </w:t>
+      </w:r>
+    </w:p>
+    <w:p>
+      <w:pPr>
+        <w:widowControl w:val="0"/>
+        <w:tabs>
+          <w:tab w:val="left" w:pos="720"/>
+          <w:tab w:val="left" w:pos="1440"/>
+          <w:tab w:val="left" w:pos="2160"/>
+          <w:tab w:val="left" w:pos="2880"/>
+          <w:tab w:val="left" w:pos="3600"/>
+          <w:tab w:val="left" w:pos="4320"/>
+          <w:tab w:val="left" w:pos="5040"/>
+          <w:tab w:val="left" w:pos="5760"/>
+          <w:tab w:val="left" w:pos="6480"/>
+          <w:tab w:val="left" w:pos="7200"/>
+          <w:tab w:val="left" w:pos="7920"/>
+          <w:tab w:val="left" w:pos="8640"/>
+        </w:tabs>
+        <w:autoSpaceDE w:val="0"/>
+        <w:autoSpaceDN w:val="0"/>
+        <w:adjustRightInd w:val="0"/>
+        <w:rPr>
+          <w:rFonts w:ascii="Helvetica" w:hAnsi="Helvetica" w:cs="Helvetica"/>
+        </w:rPr>
+      </w:pPr>
+    </w:p>
+    <w:p>
+      <w:pPr>
+        <w:widowControl w:val="0"/>
+        <w:tabs>
+          <w:tab w:val="left" w:pos="720"/>
+          <w:tab w:val="left" w:pos="1440"/>
+          <w:tab w:val="left" w:pos="2160"/>
+          <w:tab w:val="left" w:pos="2880"/>
+          <w:tab w:val="left" w:pos="3600"/>
+          <w:tab w:val="left" w:pos="4320"/>
+          <w:tab w:val="left" w:pos="5040"/>
+          <w:tab w:val="left" w:pos="5760"/>
+          <w:tab w:val="left" w:pos="6480"/>
+          <w:tab w:val="left" w:pos="7200"/>
+          <w:tab w:val="left" w:pos="7920"/>
+          <w:tab w:val="left" w:pos="8640"/>
+        </w:tabs>
+        <w:autoSpaceDE w:val="0"/>
+        <w:autoSpaceDN w:val="0"/>
+        <w:adjustRightInd w:val="0"/>
+        <w:rPr>
+          <w:rFonts w:ascii="Helvetica" w:hAnsi="Helvetica" w:cs="Helvetica"/>
+        </w:rPr>
+      </w:pPr>
+      <w:r>
+        <w:rPr>
+          <w:rFonts w:ascii="Helvetica" w:hAnsi="Helvetica" w:cs="Helvetica"/>
+        </w:rPr>
+        <w:t>Whack-A-</w:t>
+      </w:r>
+      <w:r>
+        <w:rPr>
+          <w:rFonts w:ascii="Helvetica" w:hAnsi="Helvetica" w:cs="Helvetica"/>
+        </w:rPr>
+        <w:t>Grade</w:t>
+      </w:r>
+      <w:r>
+        <w:rPr>
+          <w:rFonts w:ascii="Helvetica" w:hAnsi="Helvetica" w:cs="Helvetica"/>
+        </w:rPr>
+        <w:t xml:space="preserve">: Make your Magnet teachers proud by clicking on the A paper as soon as possible! Only one of the three papers will have an A on it – click that paper to advance to the next round! Your score depends on the time it takes for you to select the right paper, so choose wisely and quickly! After three rounds, your score will be averaged, and you need a final score of 450 or lower to move onto the next game! </w:t>
+      </w:r>
+    </w:p>
+    <w:p>
+      <w:pPr>
+        <w:widowControl w:val="0"/>
+        <w:tabs>
+          <w:tab w:val="left" w:pos="720"/>
+          <w:tab w:val="left" w:pos="1440"/>
+          <w:tab w:val="left" w:pos="2160"/>
+          <w:tab w:val="left" w:pos="2880"/>
+          <w:tab w:val="left" w:pos="3600"/>
+          <w:tab w:val="left" w:pos="4320"/>
+          <w:tab w:val="left" w:pos="5040"/>
+          <w:tab w:val="left" w:pos="5760"/>
+          <w:tab w:val="left" w:pos="6480"/>
+          <w:tab w:val="left" w:pos="7200"/>
+          <w:tab w:val="left" w:pos="7920"/>
+          <w:tab w:val="left" w:pos="8640"/>
+        </w:tabs>
+        <w:autoSpaceDE w:val="0"/>
+        <w:autoSpaceDN w:val="0"/>
+        <w:adjustRightInd w:val="0"/>
+        <w:rPr>
+          <w:rFonts w:ascii="Helvetica" w:hAnsi="Helvetica" w:cs="Helvetica"/>
+        </w:rPr>
+      </w:pPr>
+    </w:p>
+    <w:p>
+      <w:pPr>
+        <w:widowControl w:val="0"/>
+        <w:tabs>
+          <w:tab w:val="left" w:pos="720"/>
+          <w:tab w:val="left" w:pos="1440"/>
+          <w:tab w:val="left" w:pos="2160"/>
+          <w:tab w:val="left" w:pos="2880"/>
+          <w:tab w:val="left" w:pos="3600"/>
+          <w:tab w:val="left" w:pos="4320"/>
+          <w:tab w:val="left" w:pos="5040"/>
+          <w:tab w:val="left" w:pos="5760"/>
+          <w:tab w:val="left" w:pos="6480"/>
+          <w:tab w:val="left" w:pos="7200"/>
+          <w:tab w:val="left" w:pos="7920"/>
+          <w:tab w:val="left" w:pos="8640"/>
+        </w:tabs>
+        <w:autoSpaceDE w:val="0"/>
+        <w:autoSpaceDN w:val="0"/>
+        <w:adjustRightInd w:val="0"/>
+        <w:rPr>
+          <w:rFonts w:ascii="Helvetica" w:hAnsi="Helvetica" w:cs="Helvetica"/>
+        </w:rPr>
+      </w:pPr>
+      <w:r>
+        <w:rPr>
+          <w:rFonts w:ascii="Helvetica" w:hAnsi="Helvetica" w:cs="Helvetica"/>
+        </w:rPr>
+        <w:t xml:space="preserve">Myrtle </w:t>
+      </w:r>
+      <w:r>
+        <w:rPr>
+          <w:rFonts w:ascii="Helvetica" w:hAnsi="Helvetica" w:cs="Helvetica"/>
+        </w:rPr>
+        <w:t>Frogger</w:t>
+      </w:r>
+      <w:r>
+        <w:rPr>
+          <w:rFonts w:ascii="Helvetica" w:hAnsi="Helvetica" w:cs="Helvetica"/>
+        </w:rPr>
+        <w:t xml:space="preserve">: </w:t>
+      </w:r>
+      <w:r>
+        <w:rPr>
+          <w:rFonts w:ascii="Helvetica" w:hAnsi="Helvetica" w:cs="Helvetica"/>
+        </w:rPr>
+        <w:t>Myrtle Frogger begins with a video from the Great Gatsby movie that helps to introduce the scene. In the scene, Myrtle Wilson attempts to escape her husband George to chase a car she believes belongs to the man she is ha</w:t>
+      </w:r>
+      <w:r>
+        <w:rPr>
+          <w:rFonts w:ascii="Helvetica" w:hAnsi="Helvetica" w:cs="Helvetica"/>
+        </w:rPr>
+        <w:t>ving an affair with, Tom Buchana</w:t>
+      </w:r>
+      <w:r>
+        <w:rPr>
+          <w:rFonts w:ascii="Helvetica" w:hAnsi="Helvetica" w:cs="Helvetica"/>
+        </w:rPr>
+        <w:t xml:space="preserve">n. Instead it is Gatsby’s car she runs towards. Then the program jumps straight into the game where three different colors of cars, the blue ones resemble tom’s car and the yellow ones resemble Gatsby’s, placed in such a way as to mirror the early frogger games. The idea is to trick you into believing that the objective of the game is to reach the other side like in frogger games, </w:t>
+      </w:r>
+      <w:r>
+        <w:rPr>
+          <w:rFonts w:ascii="Helvetica" w:hAnsi="Helvetica" w:cs="Helvetica"/>
+        </w:rPr>
+        <w:t xml:space="preserve">but the objective really is to </w:t>
+      </w:r>
       <w:bookmarkStart w:id="0" w:name="_GoBack"/>
       <w:bookmarkEnd w:id="0"/>
       <w:r>
         <w:rPr>
           <w:rFonts w:ascii="Helvetica" w:hAnsi="Helvetica" w:cs="Helvetica"/>
         </w:rPr>
-        <w:t xml:space="preserve"> This will sen</w:t>
-      </w:r>
-      <w:r>
-        <w:rPr>
-          <w:rFonts w:ascii="Helvetica" w:hAnsi="Helvetica" w:cs="Helvetica"/>
-        </w:rPr>
-        <w:t xml:space="preserve">d the player to the next game. </w:t>
-      </w:r>
-    </w:p>
-    <w:p>
-      <w:pPr>
-        <w:widowControl w:val="0"/>
-        <w:tabs>
-          <w:tab w:val="left" w:pos="720"/>
-          <w:tab w:val="left" w:pos="1440"/>
-          <w:tab w:val="left" w:pos="2160"/>
-          <w:tab w:val="left" w:pos="2880"/>
-          <w:tab w:val="left" w:pos="3600"/>
-          <w:tab w:val="left" w:pos="4320"/>
-          <w:tab w:val="left" w:pos="5040"/>
-          <w:tab w:val="left" w:pos="5760"/>
-          <w:tab w:val="left" w:pos="6480"/>
-          <w:tab w:val="left" w:pos="7200"/>
-          <w:tab w:val="left" w:pos="7920"/>
-          <w:tab w:val="left" w:pos="8640"/>
-        </w:tabs>
-        <w:autoSpaceDE w:val="0"/>
-        <w:autoSpaceDN w:val="0"/>
-        <w:adjustRightInd w:val="0"/>
-        <w:rPr>
-          <w:rFonts w:ascii="Helvetica" w:hAnsi="Helvetica" w:cs="Helvetica"/>
-        </w:rPr>
-      </w:pPr>
-    </w:p>
-    <w:p>
-      <w:pPr>
-        <w:widowControl w:val="0"/>
-        <w:tabs>
-          <w:tab w:val="left" w:pos="720"/>
-          <w:tab w:val="left" w:pos="1440"/>
-          <w:tab w:val="left" w:pos="2160"/>
-          <w:tab w:val="left" w:pos="2880"/>
-          <w:tab w:val="left" w:pos="3600"/>
-          <w:tab w:val="left" w:pos="4320"/>
-          <w:tab w:val="left" w:pos="5040"/>
-          <w:tab w:val="left" w:pos="5760"/>
-          <w:tab w:val="left" w:pos="6480"/>
-          <w:tab w:val="left" w:pos="7200"/>
-          <w:tab w:val="left" w:pos="7920"/>
-          <w:tab w:val="left" w:pos="8640"/>
-        </w:tabs>
-        <w:autoSpaceDE w:val="0"/>
-        <w:autoSpaceDN w:val="0"/>
-        <w:adjustRightInd w:val="0"/>
-        <w:rPr>
-          <w:rFonts w:ascii="Helvetica" w:hAnsi="Helvetica" w:cs="Helvetica"/>
-        </w:rPr>
-      </w:pPr>
-      <w:r>
-        <w:rPr>
-          <w:rFonts w:ascii="Helvetica" w:hAnsi="Helvetica" w:cs="Helvetica"/>
-        </w:rPr>
-        <w:t>Whack-A-</w:t>
-      </w:r>
-      <w:r>
-        <w:rPr>
-          <w:rFonts w:ascii="Helvetica" w:hAnsi="Helvetica" w:cs="Helvetica"/>
-        </w:rPr>
-        <w:t>Grade</w:t>
-      </w:r>
-      <w:r>
-        <w:rPr>
-          <w:rFonts w:ascii="Helvetica" w:hAnsi="Helvetica" w:cs="Helvetica"/>
-        </w:rPr>
-        <w:t xml:space="preserve">: Make your Magnet teachers proud by clicking on the A paper as soon as possible! Only one of the three papers will have an A on it – click that paper to advance to the next round! Your score depends on the time it takes for you to select the right paper, so choose wisely and quickly! After three rounds, your score will be averaged, and you need a final score of 450 or lower to move onto the next game! </w:t>
-      </w:r>
-    </w:p>
-    <w:p>
-      <w:pPr>
-        <w:widowControl w:val="0"/>
-        <w:tabs>
-          <w:tab w:val="left" w:pos="720"/>
-          <w:tab w:val="left" w:pos="1440"/>
-          <w:tab w:val="left" w:pos="2160"/>
-          <w:tab w:val="left" w:pos="2880"/>
-          <w:tab w:val="left" w:pos="3600"/>
-          <w:tab w:val="left" w:pos="4320"/>
-          <w:tab w:val="left" w:pos="5040"/>
-          <w:tab w:val="left" w:pos="5760"/>
-          <w:tab w:val="left" w:pos="6480"/>
-          <w:tab w:val="left" w:pos="7200"/>
-          <w:tab w:val="left" w:pos="7920"/>
-          <w:tab w:val="left" w:pos="8640"/>
-        </w:tabs>
-        <w:autoSpaceDE w:val="0"/>
-        <w:autoSpaceDN w:val="0"/>
-        <w:adjustRightInd w:val="0"/>
-        <w:rPr>
-          <w:rFonts w:ascii="Helvetica" w:hAnsi="Helvetica" w:cs="Helvetica"/>
-        </w:rPr>
-      </w:pPr>
-    </w:p>
-    <w:p>
-      <w:pPr>
-        <w:widowControl w:val="0"/>
-        <w:tabs>
-          <w:tab w:val="left" w:pos="720"/>
-          <w:tab w:val="left" w:pos="1440"/>
-          <w:tab w:val="left" w:pos="2160"/>
-          <w:tab w:val="left" w:pos="2880"/>
-          <w:tab w:val="left" w:pos="3600"/>
-          <w:tab w:val="left" w:pos="4320"/>
-          <w:tab w:val="left" w:pos="5040"/>
-          <w:tab w:val="left" w:pos="5760"/>
-          <w:tab w:val="left" w:pos="6480"/>
-          <w:tab w:val="left" w:pos="7200"/>
-          <w:tab w:val="left" w:pos="7920"/>
-          <w:tab w:val="left" w:pos="8640"/>
-        </w:tabs>
-        <w:autoSpaceDE w:val="0"/>
-        <w:autoSpaceDN w:val="0"/>
-        <w:adjustRightInd w:val="0"/>
-        <w:rPr>
-          <w:rFonts w:ascii="Helvetica" w:hAnsi="Helvetica" w:cs="Helvetica"/>
-        </w:rPr>
-      </w:pPr>
-      <w:r>
-        <w:rPr>
-          <w:rFonts w:ascii="Helvetica" w:hAnsi="Helvetica" w:cs="Helvetica"/>
-        </w:rPr>
-        <w:t xml:space="preserve">Myrtle Run: You are Myrtle from the Great Gatsby. Use </w:t>
-      </w:r>
-      <w:proofErr w:type="spellStart"/>
-      <w:r>
-        <w:rPr>
-          <w:rFonts w:ascii="Helvetica" w:hAnsi="Helvetica" w:cs="Helvetica"/>
-        </w:rPr>
-        <w:t>wasd</w:t>
-      </w:r>
-      <w:proofErr w:type="spellEnd"/>
-      <w:r>
-        <w:rPr>
-          <w:rFonts w:ascii="Helvetica" w:hAnsi="Helvetica" w:cs="Helvetica"/>
-        </w:rPr>
-        <w:t xml:space="preserve"> and maneuver her through the traffic to the other side. If you get hit you lose a life. </w:t>
+        <w:t>get hit by a yellow car. This is the course of events that transpires in the book and movie, and is therefore your objective. Getting hit by a yellow car will win the game while getting hit with any other car will lose the game. If you did win, a small outro scene will play showing the crash in the movie.</w:t>
       </w:r>
     </w:p>
     <w:p>
@@ -428,36 +456,14 @@
         <w:rPr>
           <w:rFonts w:ascii="Helvetica" w:hAnsi="Helvetica" w:cs="Helvetica"/>
         </w:rPr>
-        <w:t xml:space="preserve">Oh no! Someone stole your backpack and threw it into the deep ocean! </w:t>
-      </w:r>
-      <w:proofErr w:type="gramStart"/>
-      <w:r>
-        <w:rPr>
-          <w:rFonts w:ascii="Helvetica" w:hAnsi="Helvetica" w:cs="Helvetica"/>
-        </w:rPr>
-        <w:t>Looks like the competition at Magnet is getting really intense.</w:t>
-      </w:r>
-      <w:proofErr w:type="gramEnd"/>
-      <w:r>
-        <w:rPr>
-          <w:rFonts w:ascii="Helvetica" w:hAnsi="Helvetica" w:cs="Helvetica"/>
-        </w:rPr>
-        <w:t xml:space="preserve"> Swim to the bottom of the ocean to </w:t>
-      </w:r>
-      <w:r>
-        <w:rPr>
-          <w:rFonts w:ascii="Helvetica" w:hAnsi="Helvetica" w:cs="Helvetica"/>
-        </w:rPr>
-        <w:t xml:space="preserve">retrieve your backpack using </w:t>
-      </w:r>
-      <w:proofErr w:type="spellStart"/>
-      <w:r>
-        <w:rPr>
-          <w:rFonts w:ascii="Helvetica" w:hAnsi="Helvetica" w:cs="Helvetica"/>
-        </w:rPr>
-        <w:t>wasd</w:t>
-      </w:r>
-      <w:proofErr w:type="spellEnd"/>
+        <w:t xml:space="preserve">Oh no! Someone stole your backpack and threw it into the deep ocean! Looks like the competition at Magnet is getting really intense. Swim to the bottom of the ocean to </w:t>
+      </w:r>
+      <w:r>
+        <w:rPr>
+          <w:rFonts w:ascii="Helvetica" w:hAnsi="Helvetica" w:cs="Helvetica"/>
+        </w:rPr>
+        <w:t>retrieve your backpack using wasd</w:t>
+      </w:r>
       <w:r>
         <w:rPr>
           <w:rFonts w:ascii="Helvetica" w:hAnsi="Helvetica" w:cs="Helvetica"/>
@@ -480,7 +486,14 @@
         <w:rPr>
           <w:rFonts w:ascii="Helvetica" w:hAnsi="Helvetica" w:cs="Helvetica"/>
         </w:rPr>
-        <w:t xml:space="preserve"> must evade all sharks or you will get eaten!</w:t>
+        <w:t xml:space="preserve"> must </w:t>
+      </w:r>
+      <w:r>
+        <w:rPr>
+          <w:rFonts w:ascii="Helvetica" w:hAnsi="Helvetica" w:cs="Helvetica"/>
+        </w:rPr>
+        <w:lastRenderedPageBreak/>
+        <w:t>evade all sharks or you will get eaten!</w:t>
       </w:r>
       <w:r>
         <w:rPr>
@@ -615,98 +628,63 @@
         <w:rPr>
           <w:rFonts w:ascii="Helvetica" w:hAnsi="Helvetica" w:cs="Helvetica"/>
         </w:rPr>
-        <w:t xml:space="preserve">The SAT books come out from a location about ¾ of the way up the screen. They come out at a specified interval that decreases as time goes on </w:t>
-      </w:r>
-      <w:r>
-        <w:rPr>
-          <w:rFonts w:ascii="Helvetica" w:hAnsi="Helvetica" w:cs="Helvetica"/>
-        </w:rPr>
-        <w:lastRenderedPageBreak/>
-        <w:t xml:space="preserve">making it harder and harder. You must click on the books in order for them to go away. Every time they are clicked, the player’s score goes up by 10. Your click has a radius of the red aiming reticle. You can only click every specified interval (when the red circle comes up). You can also only click the bottom half of the screen. If you get a score of 2400, you win the game. You also lose health if the books get past you. If more than 2 books get past you, you will lose. </w:t>
-      </w:r>
-    </w:p>
-    <w:p>
-      <w:pPr>
-        <w:widowControl w:val="0"/>
-        <w:tabs>
-          <w:tab w:val="left" w:pos="720"/>
-          <w:tab w:val="left" w:pos="1440"/>
-          <w:tab w:val="left" w:pos="2160"/>
-          <w:tab w:val="left" w:pos="2880"/>
-          <w:tab w:val="left" w:pos="3600"/>
-          <w:tab w:val="left" w:pos="4320"/>
-          <w:tab w:val="left" w:pos="5040"/>
-          <w:tab w:val="left" w:pos="5760"/>
-          <w:tab w:val="left" w:pos="6480"/>
-          <w:tab w:val="left" w:pos="7200"/>
-          <w:tab w:val="left" w:pos="7920"/>
-          <w:tab w:val="left" w:pos="8640"/>
-        </w:tabs>
-        <w:autoSpaceDE w:val="0"/>
-        <w:autoSpaceDN w:val="0"/>
-        <w:adjustRightInd w:val="0"/>
-        <w:rPr>
-          <w:rFonts w:ascii="Helvetica" w:hAnsi="Helvetica" w:cs="Helvetica"/>
-        </w:rPr>
-      </w:pPr>
-    </w:p>
-    <w:p>
-      <w:pPr>
-        <w:widowControl w:val="0"/>
-        <w:tabs>
-          <w:tab w:val="left" w:pos="720"/>
-          <w:tab w:val="left" w:pos="1440"/>
-          <w:tab w:val="left" w:pos="2160"/>
-          <w:tab w:val="left" w:pos="2880"/>
-          <w:tab w:val="left" w:pos="3600"/>
-          <w:tab w:val="left" w:pos="4320"/>
-          <w:tab w:val="left" w:pos="5040"/>
-          <w:tab w:val="left" w:pos="5760"/>
-          <w:tab w:val="left" w:pos="6480"/>
-          <w:tab w:val="left" w:pos="7200"/>
-          <w:tab w:val="left" w:pos="7920"/>
-          <w:tab w:val="left" w:pos="8640"/>
-        </w:tabs>
-        <w:autoSpaceDE w:val="0"/>
-        <w:autoSpaceDN w:val="0"/>
-        <w:adjustRightInd w:val="0"/>
-        <w:rPr>
-          <w:rFonts w:ascii="Helvetica" w:hAnsi="Helvetica" w:cs="Helvetica"/>
-        </w:rPr>
-      </w:pPr>
-      <w:r>
-        <w:rPr>
-          <w:rFonts w:ascii="Helvetica" w:hAnsi="Helvetica" w:cs="Helvetica"/>
-        </w:rPr>
-        <w:t xml:space="preserve">Raindrops: </w:t>
-      </w:r>
-      <w:proofErr w:type="spellStart"/>
-      <w:r>
-        <w:rPr>
-          <w:rFonts w:ascii="Helvetica" w:hAnsi="Helvetica" w:cs="Helvetica"/>
-        </w:rPr>
-        <w:t>Gombeii</w:t>
-      </w:r>
-      <w:proofErr w:type="spellEnd"/>
-      <w:r>
-        <w:rPr>
-          <w:rFonts w:ascii="Helvetica" w:hAnsi="Helvetica" w:cs="Helvetica"/>
-        </w:rPr>
-        <w:t xml:space="preserve"> is thirsty! Help him get his water by moving him left and right using the mouse, but watch out! If 3 bombs hit you, </w:t>
-      </w:r>
-      <w:proofErr w:type="spellStart"/>
-      <w:r>
-        <w:rPr>
-          <w:rFonts w:ascii="Helvetica" w:hAnsi="Helvetica" w:cs="Helvetica"/>
-        </w:rPr>
-        <w:t>Gombeii</w:t>
-      </w:r>
-      <w:proofErr w:type="spellEnd"/>
-      <w:r>
-        <w:rPr>
-          <w:rFonts w:ascii="Helvetica" w:hAnsi="Helvetica" w:cs="Helvetica"/>
-        </w:rPr>
-        <w:t xml:space="preserve"> will faint!</w:t>
+        <w:t xml:space="preserve">The SAT books come out from a location about ¾ of the way up the screen. They come out at a specified interval that decreases as time goes on making it harder and harder. You must click on the books in order for them to go away. Every time they are clicked, the player’s score goes up by 10. Your click has a radius of the red aiming reticle. You can only click every specified interval (when the red circle comes up). You can also only click the bottom half of the screen. If you get a score of 2400, you win the game. You also lose health if the books get past you. If more than 2 books get past you, you will lose. </w:t>
+      </w:r>
+    </w:p>
+    <w:p>
+      <w:pPr>
+        <w:widowControl w:val="0"/>
+        <w:tabs>
+          <w:tab w:val="left" w:pos="720"/>
+          <w:tab w:val="left" w:pos="1440"/>
+          <w:tab w:val="left" w:pos="2160"/>
+          <w:tab w:val="left" w:pos="2880"/>
+          <w:tab w:val="left" w:pos="3600"/>
+          <w:tab w:val="left" w:pos="4320"/>
+          <w:tab w:val="left" w:pos="5040"/>
+          <w:tab w:val="left" w:pos="5760"/>
+          <w:tab w:val="left" w:pos="6480"/>
+          <w:tab w:val="left" w:pos="7200"/>
+          <w:tab w:val="left" w:pos="7920"/>
+          <w:tab w:val="left" w:pos="8640"/>
+        </w:tabs>
+        <w:autoSpaceDE w:val="0"/>
+        <w:autoSpaceDN w:val="0"/>
+        <w:adjustRightInd w:val="0"/>
+        <w:rPr>
+          <w:rFonts w:ascii="Helvetica" w:hAnsi="Helvetica" w:cs="Helvetica"/>
+        </w:rPr>
+      </w:pPr>
+    </w:p>
+    <w:p>
+      <w:pPr>
+        <w:widowControl w:val="0"/>
+        <w:tabs>
+          <w:tab w:val="left" w:pos="720"/>
+          <w:tab w:val="left" w:pos="1440"/>
+          <w:tab w:val="left" w:pos="2160"/>
+          <w:tab w:val="left" w:pos="2880"/>
+          <w:tab w:val="left" w:pos="3600"/>
+          <w:tab w:val="left" w:pos="4320"/>
+          <w:tab w:val="left" w:pos="5040"/>
+          <w:tab w:val="left" w:pos="5760"/>
+          <w:tab w:val="left" w:pos="6480"/>
+          <w:tab w:val="left" w:pos="7200"/>
+          <w:tab w:val="left" w:pos="7920"/>
+          <w:tab w:val="left" w:pos="8640"/>
+        </w:tabs>
+        <w:autoSpaceDE w:val="0"/>
+        <w:autoSpaceDN w:val="0"/>
+        <w:adjustRightInd w:val="0"/>
+        <w:rPr>
+          <w:rFonts w:ascii="Helvetica" w:hAnsi="Helvetica" w:cs="Helvetica"/>
+        </w:rPr>
+      </w:pPr>
+      <w:r>
+        <w:rPr>
+          <w:rFonts w:ascii="Helvetica" w:hAnsi="Helvetica" w:cs="Helvetica"/>
+        </w:rPr>
+        <w:t>Raindrops: Gombeii is thirsty! Help him get his water by moving him left and right using the mouse, but watch out! If 3 bombs hit you, Gombeii will faint!</w:t>
       </w:r>
     </w:p>
     <w:p>

</xml_diff>